<commit_message>
STD lab 05 update
</commit_message>
<xml_diff>
--- a/2020-Sisteme Tolerante la Defecte/labs/05/Enunt-laborator05.docx
+++ b/2020-Sisteme Tolerante la Defecte/labs/05/Enunt-laborator05.docx
@@ -74,34 +74,14 @@
         </w:rPr>
       </w:pPr>
       <w:hyperlink r:id="rId7" w:history="1">
-        <w:proofErr w:type="spellStart"/>
         <w:r>
           <w:rPr>
             <w:rStyle w:val="Hyperlink"/>
             <w:rFonts w:ascii="Arial" w:hAnsi="Arial" w:cs="Arial"/>
             <w:lang w:val="ro-RO"/>
           </w:rPr>
-          <w:t>Tutorial</w:t>
+          <w:t>Tutorial llnl</w:t>
         </w:r>
-        <w:proofErr w:type="spellEnd"/>
-        <w:r>
-          <w:rPr>
-            <w:rStyle w:val="Hyperlink"/>
-            <w:rFonts w:ascii="Arial" w:hAnsi="Arial" w:cs="Arial"/>
-            <w:lang w:val="ro-RO"/>
-          </w:rPr>
-          <w:t xml:space="preserve"> </w:t>
-        </w:r>
-        <w:proofErr w:type="spellStart"/>
-        <w:r>
-          <w:rPr>
-            <w:rStyle w:val="Hyperlink"/>
-            <w:rFonts w:ascii="Arial" w:hAnsi="Arial" w:cs="Arial"/>
-            <w:lang w:val="ro-RO"/>
-          </w:rPr>
-          <w:t>llnl</w:t>
-        </w:r>
-        <w:proofErr w:type="spellEnd"/>
       </w:hyperlink>
       <w:r>
         <w:rPr>
@@ -117,18 +97,8 @@
             <w:rFonts w:ascii="Arial" w:hAnsi="Arial" w:cs="Arial"/>
             <w:lang w:val="ro-RO"/>
           </w:rPr>
-          <w:t xml:space="preserve">MPI The complete </w:t>
+          <w:t>MPI The complete Reference</w:t>
         </w:r>
-        <w:proofErr w:type="spellStart"/>
-        <w:r>
-          <w:rPr>
-            <w:rStyle w:val="Hyperlink"/>
-            <w:rFonts w:ascii="Arial" w:hAnsi="Arial" w:cs="Arial"/>
-            <w:lang w:val="ro-RO"/>
-          </w:rPr>
-          <w:t>Reference</w:t>
-        </w:r>
-        <w:proofErr w:type="spellEnd"/>
       </w:hyperlink>
     </w:p>
     <w:p>
@@ -211,7 +181,7 @@
           <w:szCs w:val="24"/>
           <w:lang w:val="ro-RO"/>
         </w:rPr>
-        <w:t xml:space="preserve">_REPORT.txt </w:t>
+        <w:t xml:space="preserve">REPORT.txt </w:t>
       </w:r>
       <w:r>
         <w:rPr>
@@ -283,69 +253,196 @@
           <w:szCs w:val="24"/>
           <w:lang w:val="ro-RO"/>
         </w:rPr>
-        <w:t>(</w:t>
-      </w:r>
-      <w:proofErr w:type="spellStart"/>
-      <w:r>
-        <w:rPr>
-          <w:rFonts w:ascii="Arial" w:eastAsia="Times New Roman" w:hAnsi="Arial" w:cs="Arial"/>
-          <w:b/>
-          <w:bCs/>
-          <w:sz w:val="24"/>
-          <w:szCs w:val="24"/>
-          <w:lang w:val="ro-RO"/>
-        </w:rPr>
-        <w:t>nonBlocking.c</w:t>
-      </w:r>
-      <w:proofErr w:type="spellEnd"/>
-      <w:r>
-        <w:rPr>
-          <w:rFonts w:ascii="Arial" w:eastAsia="Times New Roman" w:hAnsi="Arial" w:cs="Arial"/>
-          <w:sz w:val="24"/>
-          <w:szCs w:val="24"/>
-          <w:lang w:val="ro-RO"/>
-        </w:rPr>
-        <w:t xml:space="preserve">) Implementați un program MPI ce are două procese. Procesul cu </w:t>
-      </w:r>
-      <w:proofErr w:type="spellStart"/>
-      <w:r>
-        <w:rPr>
-          <w:rFonts w:ascii="Arial" w:eastAsia="Times New Roman" w:hAnsi="Arial" w:cs="Arial"/>
-          <w:sz w:val="24"/>
-          <w:szCs w:val="24"/>
-          <w:lang w:val="ro-RO"/>
-        </w:rPr>
-        <w:t>rank</w:t>
-      </w:r>
-      <w:proofErr w:type="spellEnd"/>
-      <w:r>
-        <w:rPr>
-          <w:rFonts w:ascii="Arial" w:eastAsia="Times New Roman" w:hAnsi="Arial" w:cs="Arial"/>
-          <w:sz w:val="24"/>
-          <w:szCs w:val="24"/>
-          <w:lang w:val="ro-RO"/>
-        </w:rPr>
-        <w:t xml:space="preserve"> 0 trimite procesului cu </w:t>
-      </w:r>
-      <w:proofErr w:type="spellStart"/>
-      <w:r>
-        <w:rPr>
-          <w:rFonts w:ascii="Arial" w:eastAsia="Times New Roman" w:hAnsi="Arial" w:cs="Arial"/>
-          <w:sz w:val="24"/>
-          <w:szCs w:val="24"/>
-          <w:lang w:val="ro-RO"/>
-        </w:rPr>
-        <w:t>rank</w:t>
-      </w:r>
-      <w:proofErr w:type="spellEnd"/>
-      <w:r>
-        <w:rPr>
-          <w:rFonts w:ascii="Arial" w:eastAsia="Times New Roman" w:hAnsi="Arial" w:cs="Arial"/>
-          <w:sz w:val="24"/>
-          <w:szCs w:val="24"/>
-          <w:lang w:val="ro-RO"/>
-        </w:rPr>
-        <w:t xml:space="preserve"> 1 un vector folosind funcții non-blocante. Afișați vectorul după primire.</w:t>
+        <w:t>Implementați programul pentru descoperirea topologiei.</w:t>
+      </w:r>
+    </w:p>
+    <w:p>
+      <w:pPr>
+        <w:pStyle w:val="ListParagraph"/>
+        <w:numPr>
+          <w:ilvl w:val="1"/>
+          <w:numId w:val="6"/>
+        </w:numPr>
+        <w:spacing w:before="100" w:beforeAutospacing="1" w:after="100" w:afterAutospacing="1" w:line="240" w:lineRule="auto"/>
+        <w:jc w:val="both"/>
+        <w:outlineLvl w:val="2"/>
+        <w:rPr>
+          <w:rFonts w:ascii="Arial" w:eastAsia="Times New Roman" w:hAnsi="Arial" w:cs="Arial"/>
+          <w:sz w:val="24"/>
+          <w:szCs w:val="24"/>
+          <w:lang w:val="ro-RO"/>
+        </w:rPr>
+      </w:pPr>
+      <w:r>
+        <w:rPr>
+          <w:rFonts w:ascii="Arial" w:eastAsia="Times New Roman" w:hAnsi="Arial" w:cs="Arial"/>
+          <w:sz w:val="24"/>
+          <w:szCs w:val="24"/>
+          <w:lang w:val="ro-RO"/>
+        </w:rPr>
+        <w:t>Algoritm:</w:t>
+      </w:r>
+    </w:p>
+    <w:p>
+      <w:pPr>
+        <w:pStyle w:val="ListParagraph"/>
+        <w:numPr>
+          <w:ilvl w:val="2"/>
+          <w:numId w:val="8"/>
+        </w:numPr>
+        <w:spacing w:before="100" w:beforeAutospacing="1" w:after="100" w:afterAutospacing="1" w:line="240" w:lineRule="auto"/>
+        <w:jc w:val="both"/>
+        <w:outlineLvl w:val="2"/>
+        <w:rPr>
+          <w:rFonts w:ascii="Arial" w:eastAsia="Times New Roman" w:hAnsi="Arial" w:cs="Arial"/>
+          <w:sz w:val="24"/>
+          <w:szCs w:val="24"/>
+          <w:lang w:val="ro-RO"/>
+        </w:rPr>
+      </w:pPr>
+      <w:r>
+        <w:rPr>
+          <w:rFonts w:ascii="Arial" w:eastAsia="Times New Roman" w:hAnsi="Arial" w:cs="Arial"/>
+          <w:sz w:val="24"/>
+          <w:szCs w:val="24"/>
+          <w:lang w:val="ro-RO"/>
+        </w:rPr>
+        <w:t>Se trimite topologia parțială tuturor vecinilor</w:t>
+      </w:r>
+    </w:p>
+    <w:p>
+      <w:pPr>
+        <w:pStyle w:val="ListParagraph"/>
+        <w:numPr>
+          <w:ilvl w:val="2"/>
+          <w:numId w:val="8"/>
+        </w:numPr>
+        <w:spacing w:before="100" w:beforeAutospacing="1" w:after="100" w:afterAutospacing="1" w:line="240" w:lineRule="auto"/>
+        <w:jc w:val="both"/>
+        <w:outlineLvl w:val="2"/>
+        <w:rPr>
+          <w:rFonts w:ascii="Arial" w:eastAsia="Times New Roman" w:hAnsi="Arial" w:cs="Arial"/>
+          <w:sz w:val="24"/>
+          <w:szCs w:val="24"/>
+          <w:lang w:val="ro-RO"/>
+        </w:rPr>
+      </w:pPr>
+      <w:r>
+        <w:rPr>
+          <w:rFonts w:ascii="Arial" w:eastAsia="Times New Roman" w:hAnsi="Arial" w:cs="Arial"/>
+          <w:sz w:val="24"/>
+          <w:szCs w:val="24"/>
+          <w:lang w:val="ro-RO"/>
+        </w:rPr>
+        <w:t>Se primește topologia parțială de la toți vecinii</w:t>
+      </w:r>
+    </w:p>
+    <w:p>
+      <w:pPr>
+        <w:pStyle w:val="ListParagraph"/>
+        <w:numPr>
+          <w:ilvl w:val="2"/>
+          <w:numId w:val="8"/>
+        </w:numPr>
+        <w:spacing w:before="100" w:beforeAutospacing="1" w:after="100" w:afterAutospacing="1" w:line="240" w:lineRule="auto"/>
+        <w:jc w:val="both"/>
+        <w:outlineLvl w:val="2"/>
+        <w:rPr>
+          <w:rFonts w:ascii="Arial" w:eastAsia="Times New Roman" w:hAnsi="Arial" w:cs="Arial"/>
+          <w:sz w:val="24"/>
+          <w:szCs w:val="24"/>
+          <w:lang w:val="ro-RO"/>
+        </w:rPr>
+      </w:pPr>
+      <w:r>
+        <w:rPr>
+          <w:rFonts w:ascii="Arial" w:eastAsia="Times New Roman" w:hAnsi="Arial" w:cs="Arial"/>
+          <w:sz w:val="24"/>
+          <w:szCs w:val="24"/>
+          <w:lang w:val="ro-RO"/>
+        </w:rPr>
+        <w:t>Se unește topologia primită cu cea locală</w:t>
+      </w:r>
+    </w:p>
+    <w:p>
+      <w:pPr>
+        <w:pStyle w:val="ListParagraph"/>
+        <w:numPr>
+          <w:ilvl w:val="2"/>
+          <w:numId w:val="9"/>
+        </w:numPr>
+        <w:spacing w:before="100" w:beforeAutospacing="1" w:after="100" w:afterAutospacing="1" w:line="240" w:lineRule="auto"/>
+        <w:jc w:val="both"/>
+        <w:outlineLvl w:val="2"/>
+        <w:rPr>
+          <w:rFonts w:ascii="Arial" w:eastAsia="Times New Roman" w:hAnsi="Arial" w:cs="Arial"/>
+          <w:sz w:val="24"/>
+          <w:szCs w:val="24"/>
+          <w:lang w:val="ro-RO"/>
+        </w:rPr>
+      </w:pPr>
+      <w:r>
+        <w:rPr>
+          <w:rFonts w:ascii="Arial" w:eastAsia="Times New Roman" w:hAnsi="Arial" w:cs="Arial"/>
+          <w:sz w:val="24"/>
+          <w:szCs w:val="24"/>
+          <w:lang w:val="ro-RO"/>
+        </w:rPr>
+        <w:t>Se repetă de 100 de ori (presupunem rețea mai mică de 100 de noduri).</w:t>
+      </w:r>
+    </w:p>
+    <w:p>
+      <w:pPr>
+        <w:pStyle w:val="ListParagraph"/>
+        <w:numPr>
+          <w:ilvl w:val="1"/>
+          <w:numId w:val="6"/>
+        </w:numPr>
+        <w:spacing w:before="100" w:beforeAutospacing="1" w:after="100" w:afterAutospacing="1" w:line="240" w:lineRule="auto"/>
+        <w:jc w:val="both"/>
+        <w:outlineLvl w:val="2"/>
+        <w:rPr>
+          <w:rFonts w:ascii="Arial" w:eastAsia="Times New Roman" w:hAnsi="Arial" w:cs="Arial"/>
+          <w:sz w:val="24"/>
+          <w:szCs w:val="24"/>
+          <w:lang w:val="ro-RO"/>
+        </w:rPr>
+      </w:pPr>
+      <w:r>
+        <w:rPr>
+          <w:rFonts w:ascii="Arial" w:eastAsia="Times New Roman" w:hAnsi="Arial" w:cs="Arial"/>
+          <w:sz w:val="24"/>
+          <w:szCs w:val="24"/>
+          <w:lang w:val="ro-RO"/>
+        </w:rPr>
+        <w:t>ATENȚIE: Un nod poate comunica doar cu vecinii. MPI vă va permite să trimiteți mesaje de la orice nod la oricare altul, dar noi vrem să simulăm o rețea reală în care se poate comunica doar cu vecinii. Astfel, nu aveți voie să faceți send sau recv, decât de la un nod care este în lista de vecini.</w:t>
+      </w:r>
+    </w:p>
+    <w:p>
+      <w:pPr>
+        <w:pStyle w:val="ListParagraph"/>
+        <w:numPr>
+          <w:ilvl w:val="1"/>
+          <w:numId w:val="6"/>
+        </w:numPr>
+        <w:spacing w:before="100" w:beforeAutospacing="1" w:after="100" w:afterAutospacing="1" w:line="240" w:lineRule="auto"/>
+        <w:jc w:val="both"/>
+        <w:outlineLvl w:val="2"/>
+        <w:rPr>
+          <w:rFonts w:ascii="Arial" w:eastAsia="Times New Roman" w:hAnsi="Arial" w:cs="Arial"/>
+          <w:sz w:val="24"/>
+          <w:szCs w:val="24"/>
+          <w:lang w:val="ro-RO"/>
+        </w:rPr>
+      </w:pPr>
+      <w:r>
+        <w:rPr>
+          <w:rFonts w:ascii="Arial" w:eastAsia="Times New Roman" w:hAnsi="Arial" w:cs="Arial"/>
+          <w:sz w:val="24"/>
+          <w:szCs w:val="24"/>
+          <w:lang w:val="ro-RO"/>
+        </w:rPr>
+        <w:t>Toate nodurile trebuie să aibă aceeași topologie la sfârșit.</w:t>
       </w:r>
     </w:p>
     <w:p>
@@ -372,87 +469,336 @@
           <w:szCs w:val="24"/>
           <w:lang w:val="ro-RO"/>
         </w:rPr>
-        <w:t xml:space="preserve">Scrieți în </w:t>
-      </w:r>
-      <w:proofErr w:type="spellStart"/>
-      <w:r>
-        <w:rPr>
-          <w:rFonts w:ascii="Arial" w:eastAsia="Times New Roman" w:hAnsi="Arial" w:cs="Arial"/>
-          <w:sz w:val="24"/>
-          <w:szCs w:val="24"/>
-          <w:lang w:val="ro-RO"/>
-        </w:rPr>
-        <w:t>readme</w:t>
-      </w:r>
-      <w:proofErr w:type="spellEnd"/>
-      <w:r>
-        <w:rPr>
-          <w:rFonts w:ascii="Arial" w:eastAsia="Times New Roman" w:hAnsi="Arial" w:cs="Arial"/>
-          <w:sz w:val="24"/>
-          <w:szCs w:val="24"/>
-          <w:lang w:val="ro-RO"/>
-        </w:rPr>
-        <w:t xml:space="preserve"> ce se întâmplă dacă imediat </w:t>
-      </w:r>
-      <w:proofErr w:type="spellStart"/>
-      <w:r>
-        <w:rPr>
-          <w:rFonts w:ascii="Arial" w:eastAsia="Times New Roman" w:hAnsi="Arial" w:cs="Arial"/>
-          <w:sz w:val="24"/>
-          <w:szCs w:val="24"/>
-          <w:lang w:val="ro-RO"/>
-        </w:rPr>
-        <w:t>dupa</w:t>
-      </w:r>
-      <w:proofErr w:type="spellEnd"/>
-      <w:r>
-        <w:rPr>
-          <w:rFonts w:ascii="Arial" w:eastAsia="Times New Roman" w:hAnsi="Arial" w:cs="Arial"/>
+        <w:t>După găsirea topologiei, aceasta se folosește pentru a trimite un pachet de la nodul cu rank 0 la cel cu rank 10.</w:t>
+      </w:r>
+    </w:p>
+    <w:p>
+      <w:pPr>
+        <w:pStyle w:val="ListParagraph"/>
+        <w:numPr>
+          <w:ilvl w:val="1"/>
+          <w:numId w:val="6"/>
+        </w:numPr>
+        <w:spacing w:before="100" w:beforeAutospacing="1" w:after="100" w:afterAutospacing="1" w:line="240" w:lineRule="auto"/>
+        <w:jc w:val="both"/>
+        <w:outlineLvl w:val="2"/>
+        <w:rPr>
+          <w:rFonts w:ascii="Arial" w:eastAsia="Times New Roman" w:hAnsi="Arial" w:cs="Arial"/>
+          <w:sz w:val="24"/>
+          <w:szCs w:val="24"/>
+          <w:lang w:val="ro-RO"/>
+        </w:rPr>
+      </w:pPr>
+      <w:r>
+        <w:rPr>
+          <w:rFonts w:ascii="Arial" w:eastAsia="Times New Roman" w:hAnsi="Arial" w:cs="Arial"/>
+          <w:sz w:val="24"/>
+          <w:szCs w:val="24"/>
+          <w:lang w:val="ro-RO"/>
+        </w:rPr>
+        <w:t>Pentru a putea transmite pachetul fiecare nod trebuie să construiască o tabelă de rutare.</w:t>
+      </w:r>
+    </w:p>
+    <w:p>
+      <w:pPr>
+        <w:pStyle w:val="ListParagraph"/>
+        <w:numPr>
+          <w:ilvl w:val="1"/>
+          <w:numId w:val="6"/>
+        </w:numPr>
+        <w:spacing w:before="100" w:beforeAutospacing="1" w:after="100" w:afterAutospacing="1" w:line="240" w:lineRule="auto"/>
+        <w:jc w:val="both"/>
+        <w:outlineLvl w:val="2"/>
+        <w:rPr>
+          <w:rFonts w:ascii="Arial" w:eastAsia="Times New Roman" w:hAnsi="Arial" w:cs="Arial"/>
+          <w:sz w:val="24"/>
+          <w:szCs w:val="24"/>
+          <w:lang w:val="ro-RO"/>
+        </w:rPr>
+      </w:pPr>
+      <w:r>
+        <w:rPr>
+          <w:rFonts w:ascii="Arial" w:eastAsia="Times New Roman" w:hAnsi="Arial" w:cs="Arial"/>
+          <w:sz w:val="24"/>
+          <w:szCs w:val="24"/>
+          <w:lang w:val="ro-RO"/>
+        </w:rPr>
+        <w:t xml:space="preserve">Tabela de rutare are două coloane, </w:t>
+      </w:r>
+      <w:r>
+        <w:rPr>
+          <w:rFonts w:ascii="Arial" w:eastAsia="Times New Roman" w:hAnsi="Arial" w:cs="Arial"/>
+          <w:b/>
+          <w:bCs/>
+          <w:sz w:val="24"/>
+          <w:szCs w:val="24"/>
+          <w:lang w:val="ro-RO"/>
+        </w:rPr>
+        <w:t>destinație</w:t>
+      </w:r>
+      <w:r>
+        <w:rPr>
+          <w:rFonts w:ascii="Arial" w:eastAsia="Times New Roman" w:hAnsi="Arial" w:cs="Arial"/>
+          <w:sz w:val="24"/>
+          <w:szCs w:val="24"/>
+          <w:lang w:val="ro-RO"/>
+        </w:rPr>
+        <w:t xml:space="preserve"> și </w:t>
+      </w:r>
+      <w:r>
+        <w:rPr>
+          <w:rFonts w:ascii="Arial" w:eastAsia="Times New Roman" w:hAnsi="Arial" w:cs="Arial"/>
+          <w:b/>
+          <w:bCs/>
+          <w:sz w:val="24"/>
+          <w:szCs w:val="24"/>
+          <w:lang w:val="ro-RO"/>
+        </w:rPr>
+        <w:t>next hop</w:t>
+      </w:r>
+      <w:r>
+        <w:rPr>
+          <w:rFonts w:ascii="Arial" w:eastAsia="Times New Roman" w:hAnsi="Arial" w:cs="Arial"/>
+          <w:sz w:val="24"/>
+          <w:szCs w:val="24"/>
+          <w:lang w:val="ro-RO"/>
+        </w:rPr>
+        <w:t>. Având graful, next hop poate fi calculat rulând un algoritm de drum minim de la nodul curent la destinație și reținând ca next hop primul nod din cale.</w:t>
+      </w:r>
+    </w:p>
+    <w:p>
+      <w:pPr>
+        <w:pStyle w:val="ListParagraph"/>
+        <w:numPr>
+          <w:ilvl w:val="1"/>
+          <w:numId w:val="6"/>
+        </w:numPr>
+        <w:spacing w:before="100" w:beforeAutospacing="1" w:after="100" w:afterAutospacing="1" w:line="240" w:lineRule="auto"/>
+        <w:jc w:val="both"/>
+        <w:outlineLvl w:val="2"/>
+        <w:rPr>
+          <w:rFonts w:ascii="Arial" w:eastAsia="Times New Roman" w:hAnsi="Arial" w:cs="Arial"/>
+          <w:sz w:val="24"/>
+          <w:szCs w:val="24"/>
+          <w:lang w:val="ro-RO"/>
+        </w:rPr>
+      </w:pPr>
+      <w:r>
+        <w:rPr>
+          <w:rFonts w:ascii="Arial" w:eastAsia="Times New Roman" w:hAnsi="Arial" w:cs="Arial"/>
+          <w:sz w:val="24"/>
+          <w:szCs w:val="24"/>
+          <w:lang w:val="ro-RO"/>
+        </w:rPr>
+        <w:t xml:space="preserve">Toate procesele vor printa un mesaj când primesc și trimit mai departe un pachet. Ex: </w:t>
+      </w:r>
+      <w:r>
+        <w:rPr>
+          <w:rFonts w:ascii="Arial" w:eastAsia="Times New Roman" w:hAnsi="Arial" w:cs="Arial"/>
+          <w:b/>
+          <w:bCs/>
+          <w:sz w:val="24"/>
+          <w:szCs w:val="24"/>
+          <w:lang w:val="ro-RO"/>
+        </w:rPr>
+        <w:t>“</w:t>
+      </w:r>
+      <w:r>
+        <w:rPr>
+          <w:rFonts w:ascii="Arial" w:eastAsia="Times New Roman" w:hAnsi="Arial" w:cs="Arial"/>
+          <w:b/>
+          <w:bCs/>
+          <w:sz w:val="24"/>
+          <w:szCs w:val="24"/>
+          <w:lang w:val="ro-RO"/>
+        </w:rPr>
+        <w:t>Sunt A, a</w:t>
+      </w:r>
+      <w:r>
+        <w:rPr>
+          <w:rFonts w:ascii="Arial" w:eastAsia="Times New Roman" w:hAnsi="Arial" w:cs="Arial"/>
+          <w:b/>
+          <w:bCs/>
+          <w:sz w:val="24"/>
+          <w:szCs w:val="24"/>
+          <w:lang w:val="ro-RO"/>
+        </w:rPr>
+        <w:t xml:space="preserve">m primit X de la nodul </w:t>
+      </w:r>
+      <w:r>
+        <w:rPr>
+          <w:rFonts w:ascii="Arial" w:eastAsia="Times New Roman" w:hAnsi="Arial" w:cs="Arial"/>
+          <w:b/>
+          <w:bCs/>
+          <w:sz w:val="24"/>
+          <w:szCs w:val="24"/>
+          <w:lang w:val="ro-RO"/>
+        </w:rPr>
+        <w:t>B</w:t>
+      </w:r>
+      <w:r>
+        <w:rPr>
+          <w:rFonts w:ascii="Arial" w:eastAsia="Times New Roman" w:hAnsi="Arial" w:cs="Arial"/>
+          <w:b/>
+          <w:bCs/>
+          <w:sz w:val="24"/>
+          <w:szCs w:val="24"/>
+          <w:lang w:val="ro-RO"/>
+        </w:rPr>
+        <w:t xml:space="preserve"> trimit la nodul </w:t>
+      </w:r>
+      <w:r>
+        <w:rPr>
+          <w:rFonts w:ascii="Arial" w:eastAsia="Times New Roman" w:hAnsi="Arial" w:cs="Arial"/>
+          <w:b/>
+          <w:bCs/>
+          <w:sz w:val="24"/>
+          <w:szCs w:val="24"/>
+          <w:lang w:val="ro-RO"/>
+        </w:rPr>
+        <w:t>C</w:t>
+      </w:r>
+      <w:r>
+        <w:rPr>
+          <w:rFonts w:ascii="Arial" w:eastAsia="Times New Roman" w:hAnsi="Arial" w:cs="Arial"/>
+          <w:b/>
+          <w:bCs/>
+          <w:sz w:val="24"/>
+          <w:szCs w:val="24"/>
+          <w:lang w:val="ro-RO"/>
+        </w:rPr>
+        <w:t>\n</w:t>
+      </w:r>
+      <w:r>
+        <w:rPr>
+          <w:rFonts w:ascii="Arial" w:eastAsia="Times New Roman" w:hAnsi="Arial" w:cs="Arial"/>
+          <w:b/>
+          <w:bCs/>
+          <w:sz w:val="24"/>
+          <w:szCs w:val="24"/>
+        </w:rPr>
+        <w:t>”</w:t>
+      </w:r>
+    </w:p>
+    <w:p>
+      <w:pPr>
+        <w:spacing w:before="100" w:beforeAutospacing="1" w:after="100" w:afterAutospacing="1" w:line="240" w:lineRule="auto"/>
+        <w:jc w:val="both"/>
+        <w:outlineLvl w:val="2"/>
+        <w:rPr>
+          <w:rFonts w:ascii="Arial" w:eastAsia="Times New Roman" w:hAnsi="Arial" w:cs="Arial"/>
+          <w:sz w:val="24"/>
+          <w:szCs w:val="24"/>
+          <w:lang w:val="ro-RO"/>
+        </w:rPr>
+      </w:pPr>
+      <w:r>
+        <w:rPr>
+          <w:rFonts w:ascii="Arial" w:eastAsia="Times New Roman" w:hAnsi="Arial" w:cs="Arial"/>
+          <w:b/>
+          <w:bCs/>
+          <w:sz w:val="24"/>
+          <w:szCs w:val="24"/>
+          <w:lang w:val="ro-RO"/>
+        </w:rPr>
+        <w:t xml:space="preserve">Exercițiile de la 1 la </w:t>
+      </w:r>
+      <w:r>
+        <w:rPr>
+          <w:rFonts w:ascii="Arial" w:eastAsia="Times New Roman" w:hAnsi="Arial" w:cs="Arial"/>
+          <w:b/>
+          <w:bCs/>
+          <w:sz w:val="24"/>
+          <w:szCs w:val="24"/>
+          <w:lang w:val="ro-RO"/>
+        </w:rPr>
+        <w:t>2</w:t>
+      </w:r>
+      <w:r>
+        <w:rPr>
+          <w:rFonts w:ascii="Arial" w:eastAsia="Times New Roman" w:hAnsi="Arial" w:cs="Arial"/>
+          <w:b/>
+          <w:bCs/>
           <w:sz w:val="24"/>
           <w:szCs w:val="24"/>
           <w:lang w:val="ro-RO"/>
         </w:rPr>
         <w:t xml:space="preserve"> </w:t>
       </w:r>
-      <w:proofErr w:type="spellStart"/>
-      <w:r>
-        <w:rPr>
-          <w:rFonts w:ascii="Arial" w:eastAsia="Times New Roman" w:hAnsi="Arial" w:cs="Arial"/>
-          <w:sz w:val="24"/>
-          <w:szCs w:val="24"/>
-          <w:lang w:val="ro-RO"/>
-        </w:rPr>
-        <w:t>send</w:t>
-      </w:r>
-      <w:proofErr w:type="spellEnd"/>
-      <w:r>
-        <w:rPr>
-          <w:rFonts w:ascii="Arial" w:eastAsia="Times New Roman" w:hAnsi="Arial" w:cs="Arial"/>
-          <w:sz w:val="24"/>
-          <w:szCs w:val="24"/>
-          <w:lang w:val="ro-RO"/>
-        </w:rPr>
-        <w:t xml:space="preserve">, în procesul cu </w:t>
-      </w:r>
-      <w:proofErr w:type="spellStart"/>
-      <w:r>
-        <w:rPr>
-          <w:rFonts w:ascii="Arial" w:eastAsia="Times New Roman" w:hAnsi="Arial" w:cs="Arial"/>
-          <w:sz w:val="24"/>
-          <w:szCs w:val="24"/>
-          <w:lang w:val="ro-RO"/>
-        </w:rPr>
-        <w:t>rank</w:t>
-      </w:r>
-      <w:proofErr w:type="spellEnd"/>
-      <w:r>
-        <w:rPr>
-          <w:rFonts w:ascii="Arial" w:eastAsia="Times New Roman" w:hAnsi="Arial" w:cs="Arial"/>
-          <w:sz w:val="24"/>
-          <w:szCs w:val="24"/>
-          <w:lang w:val="ro-RO"/>
-        </w:rPr>
-        <w:t xml:space="preserve"> 0 este modificat vectorul.</w:t>
+      <w:r>
+        <w:rPr>
+          <w:rFonts w:ascii="Arial" w:eastAsia="Times New Roman" w:hAnsi="Arial" w:cs="Arial"/>
+          <w:sz w:val="24"/>
+          <w:szCs w:val="24"/>
+          <w:lang w:val="ro-RO"/>
+        </w:rPr>
+        <w:t xml:space="preserve">sunt </w:t>
+      </w:r>
+      <w:r>
+        <w:rPr>
+          <w:rFonts w:ascii="Arial" w:eastAsia="Times New Roman" w:hAnsi="Arial" w:cs="Arial"/>
+          <w:b/>
+          <w:bCs/>
+          <w:sz w:val="24"/>
+          <w:szCs w:val="24"/>
+          <w:lang w:val="ro-RO"/>
+        </w:rPr>
+        <w:t>obligatorii</w:t>
+      </w:r>
+      <w:r>
+        <w:rPr>
+          <w:rFonts w:ascii="Arial" w:eastAsia="Times New Roman" w:hAnsi="Arial" w:cs="Arial"/>
+          <w:sz w:val="24"/>
+          <w:szCs w:val="24"/>
+          <w:lang w:val="ro-RO"/>
+        </w:rPr>
+        <w:t xml:space="preserve">. Conceptele explorate sunt esențiale pentru obținerea notei </w:t>
+      </w:r>
+      <w:r>
+        <w:rPr>
+          <w:rFonts w:ascii="Arial" w:eastAsia="Times New Roman" w:hAnsi="Arial" w:cs="Arial"/>
+          <w:b/>
+          <w:bCs/>
+          <w:sz w:val="24"/>
+          <w:szCs w:val="24"/>
+          <w:lang w:val="ro-RO"/>
+        </w:rPr>
+        <w:t>minime</w:t>
+      </w:r>
+      <w:r>
+        <w:rPr>
+          <w:rFonts w:ascii="Arial" w:eastAsia="Times New Roman" w:hAnsi="Arial" w:cs="Arial"/>
+          <w:sz w:val="24"/>
+          <w:szCs w:val="24"/>
+          <w:lang w:val="ro-RO"/>
+        </w:rPr>
+        <w:t xml:space="preserve"> de promovare.</w:t>
+      </w:r>
+    </w:p>
+    <w:p>
+      <w:pPr>
+        <w:spacing w:before="100" w:beforeAutospacing="1" w:after="100" w:afterAutospacing="1" w:line="240" w:lineRule="auto"/>
+        <w:jc w:val="both"/>
+        <w:outlineLvl w:val="2"/>
+        <w:rPr>
+          <w:rFonts w:ascii="Arial" w:eastAsia="Times New Roman" w:hAnsi="Arial" w:cs="Arial"/>
+          <w:b/>
+          <w:bCs/>
+          <w:sz w:val="24"/>
+          <w:szCs w:val="24"/>
+          <w:lang w:val="ro-RO"/>
+        </w:rPr>
+      </w:pPr>
+      <w:r>
+        <w:rPr>
+          <w:rFonts w:ascii="Arial" w:eastAsia="Times New Roman" w:hAnsi="Arial" w:cs="Arial"/>
+          <w:b/>
+          <w:bCs/>
+          <w:sz w:val="24"/>
+          <w:szCs w:val="24"/>
+          <w:lang w:val="ro-RO"/>
+        </w:rPr>
+        <w:t>Vă recomandăm, pentru a crește șansele de a obține o notă cât mai mare să explorați și următoarele exerciții:</w:t>
       </w:r>
     </w:p>
     <w:p>
@@ -479,27 +825,7 @@
           <w:szCs w:val="24"/>
           <w:lang w:val="ro-RO"/>
         </w:rPr>
-        <w:t xml:space="preserve">Scrieți în </w:t>
-      </w:r>
-      <w:proofErr w:type="spellStart"/>
-      <w:r>
-        <w:rPr>
-          <w:rFonts w:ascii="Arial" w:eastAsia="Times New Roman" w:hAnsi="Arial" w:cs="Arial"/>
-          <w:sz w:val="24"/>
-          <w:szCs w:val="24"/>
-          <w:lang w:val="ro-RO"/>
-        </w:rPr>
-        <w:t>readme</w:t>
-      </w:r>
-      <w:proofErr w:type="spellEnd"/>
-      <w:r>
-        <w:rPr>
-          <w:rFonts w:ascii="Arial" w:eastAsia="Times New Roman" w:hAnsi="Arial" w:cs="Arial"/>
-          <w:sz w:val="24"/>
-          <w:szCs w:val="24"/>
-          <w:lang w:val="ro-RO"/>
-        </w:rPr>
-        <w:t xml:space="preserve"> ce se întâmplă dacă modificare făcută în vector este la o poziție foarte mare 100.000+.</w:t>
+        <w:t>Extindeți programul de la 2 în așa fel încât mai multe mesaje să poate fi transmise, de la mai multe noduri sursă la mai multe destinații.</w:t>
       </w:r>
     </w:p>
     <w:p>
@@ -526,127 +852,24 @@
           <w:szCs w:val="24"/>
           <w:lang w:val="ro-RO"/>
         </w:rPr>
-        <w:t>(</w:t>
-      </w:r>
-      <w:proofErr w:type="spellStart"/>
-      <w:r>
-        <w:rPr>
-          <w:rFonts w:ascii="Arial" w:eastAsia="Times New Roman" w:hAnsi="Arial" w:cs="Arial"/>
-          <w:b/>
-          <w:bCs/>
-          <w:sz w:val="24"/>
-          <w:szCs w:val="24"/>
-          <w:lang w:val="ro-RO"/>
-        </w:rPr>
-        <w:t>sendIsBlocking.c</w:t>
-      </w:r>
-      <w:proofErr w:type="spellEnd"/>
-      <w:r>
-        <w:rPr>
-          <w:rFonts w:ascii="Arial" w:eastAsia="Times New Roman" w:hAnsi="Arial" w:cs="Arial"/>
-          <w:sz w:val="24"/>
-          <w:szCs w:val="24"/>
-          <w:lang w:val="ro-RO"/>
-        </w:rPr>
-        <w:t xml:space="preserve">) Pornind de la programul dat arătați că </w:t>
-      </w:r>
-      <w:proofErr w:type="spellStart"/>
-      <w:r>
-        <w:rPr>
-          <w:rFonts w:ascii="Arial" w:eastAsia="Times New Roman" w:hAnsi="Arial" w:cs="Arial"/>
-          <w:sz w:val="24"/>
-          <w:szCs w:val="24"/>
-          <w:lang w:val="ro-RO"/>
-        </w:rPr>
-        <w:t>MPI_Send</w:t>
-      </w:r>
-      <w:proofErr w:type="spellEnd"/>
-      <w:r>
-        <w:rPr>
-          <w:rFonts w:ascii="Arial" w:eastAsia="Times New Roman" w:hAnsi="Arial" w:cs="Arial"/>
-          <w:sz w:val="24"/>
-          <w:szCs w:val="24"/>
-          <w:lang w:val="ro-RO"/>
-        </w:rPr>
-        <w:t xml:space="preserve"> poate fi blocant. Notați cum ați încercat și care este rezultatul în </w:t>
-      </w:r>
-      <w:proofErr w:type="spellStart"/>
-      <w:r>
-        <w:rPr>
-          <w:rFonts w:ascii="Arial" w:eastAsia="Times New Roman" w:hAnsi="Arial" w:cs="Arial"/>
-          <w:sz w:val="24"/>
-          <w:szCs w:val="24"/>
-          <w:lang w:val="ro-RO"/>
-        </w:rPr>
-        <w:t>readme</w:t>
-      </w:r>
-      <w:proofErr w:type="spellEnd"/>
-      <w:r>
-        <w:rPr>
-          <w:rFonts w:ascii="Arial" w:eastAsia="Times New Roman" w:hAnsi="Arial" w:cs="Arial"/>
-          <w:sz w:val="24"/>
-          <w:szCs w:val="24"/>
-          <w:lang w:val="ro-RO"/>
-        </w:rPr>
-        <w:t>.</w:t>
-      </w:r>
-    </w:p>
-    <w:p>
-      <w:pPr>
-        <w:pStyle w:val="ListParagraph"/>
-        <w:numPr>
-          <w:ilvl w:val="0"/>
-          <w:numId w:val="6"/>
-        </w:numPr>
-        <w:spacing w:before="100" w:beforeAutospacing="1" w:after="100" w:afterAutospacing="1" w:line="240" w:lineRule="auto"/>
-        <w:jc w:val="both"/>
-        <w:outlineLvl w:val="2"/>
-        <w:rPr>
-          <w:rFonts w:ascii="Arial" w:eastAsia="Times New Roman" w:hAnsi="Arial" w:cs="Arial"/>
-          <w:sz w:val="24"/>
-          <w:szCs w:val="24"/>
-          <w:lang w:val="ro-RO"/>
-        </w:rPr>
-      </w:pPr>
-      <w:r>
-        <w:rPr>
-          <w:rFonts w:ascii="Arial" w:eastAsia="Times New Roman" w:hAnsi="Arial" w:cs="Arial"/>
-          <w:sz w:val="24"/>
-          <w:szCs w:val="24"/>
-          <w:lang w:val="ro-RO"/>
-        </w:rPr>
-        <w:t>(</w:t>
-      </w:r>
-      <w:proofErr w:type="spellStart"/>
-      <w:r>
-        <w:rPr>
-          <w:rFonts w:ascii="Arial" w:eastAsia="Times New Roman" w:hAnsi="Arial" w:cs="Arial"/>
-          <w:b/>
-          <w:bCs/>
-          <w:sz w:val="24"/>
-          <w:szCs w:val="24"/>
-          <w:lang w:val="ro-RO"/>
-        </w:rPr>
-        <w:t>lider.c</w:t>
-      </w:r>
-      <w:proofErr w:type="spellEnd"/>
-      <w:r>
-        <w:rPr>
-          <w:rFonts w:ascii="Arial" w:eastAsia="Times New Roman" w:hAnsi="Arial" w:cs="Arial"/>
-          <w:sz w:val="24"/>
-          <w:szCs w:val="24"/>
-          <w:lang w:val="ro-RO"/>
-        </w:rPr>
-        <w:t>)</w:t>
-      </w:r>
-      <w:r>
-        <w:rPr>
-          <w:rFonts w:ascii="Arial" w:eastAsia="Times New Roman" w:hAnsi="Arial" w:cs="Arial"/>
-          <w:sz w:val="24"/>
-          <w:szCs w:val="24"/>
-          <w:lang w:val="ro-RO"/>
-        </w:rPr>
-        <w:t xml:space="preserve"> Implementați alegerea liderului.</w:t>
+        <w:t xml:space="preserve">Extindeți programul anterior adăugând oprirea unui program distribuit. Trebuie să aveți o oprire </w:t>
+      </w:r>
+      <w:r>
+        <w:rPr>
+          <w:rFonts w:ascii="Arial" w:eastAsia="Times New Roman" w:hAnsi="Arial" w:cs="Arial"/>
+          <w:sz w:val="24"/>
+          <w:szCs w:val="24"/>
+        </w:rPr>
+        <w:t>“</w:t>
+      </w:r>
+      <w:r>
+        <w:rPr>
+          <w:rFonts w:ascii="Arial" w:eastAsia="Times New Roman" w:hAnsi="Arial" w:cs="Arial"/>
+          <w:sz w:val="24"/>
+          <w:szCs w:val="24"/>
+          <w:lang w:val="ro-RO"/>
+        </w:rPr>
+        <w:t>curată”, să vă asigurați că toate nodurile se opresc. Este posibil să fie nevoie de adăugarea unor stări intermediare în care nodurile nu sunt încă oprite dar nu mai primesc și nu mai transmit mai departe mesaje.</w:t>
       </w:r>
     </w:p>
     <w:p>
@@ -673,501 +896,7 @@
           <w:szCs w:val="24"/>
           <w:lang w:val="ro-RO"/>
         </w:rPr>
-        <w:t xml:space="preserve">Se folosește un algoritm de tip </w:t>
-      </w:r>
-      <w:proofErr w:type="spellStart"/>
-      <w:r>
-        <w:rPr>
-          <w:rFonts w:ascii="Arial" w:eastAsia="Times New Roman" w:hAnsi="Arial" w:cs="Arial"/>
-          <w:sz w:val="24"/>
-          <w:szCs w:val="24"/>
-          <w:lang w:val="ro-RO"/>
-        </w:rPr>
-        <w:t>heart</w:t>
-      </w:r>
-      <w:proofErr w:type="spellEnd"/>
-      <w:r>
-        <w:rPr>
-          <w:rFonts w:ascii="Arial" w:eastAsia="Times New Roman" w:hAnsi="Arial" w:cs="Arial"/>
-          <w:sz w:val="24"/>
-          <w:szCs w:val="24"/>
-          <w:lang w:val="ro-RO"/>
-        </w:rPr>
-        <w:t>-beat.</w:t>
-      </w:r>
-    </w:p>
-    <w:p>
-      <w:pPr>
-        <w:pStyle w:val="ListParagraph"/>
-        <w:numPr>
-          <w:ilvl w:val="1"/>
-          <w:numId w:val="6"/>
-        </w:numPr>
-        <w:spacing w:before="100" w:beforeAutospacing="1" w:after="100" w:afterAutospacing="1" w:line="240" w:lineRule="auto"/>
-        <w:jc w:val="both"/>
-        <w:outlineLvl w:val="2"/>
-        <w:rPr>
-          <w:rFonts w:ascii="Arial" w:eastAsia="Times New Roman" w:hAnsi="Arial" w:cs="Arial"/>
-          <w:sz w:val="24"/>
-          <w:szCs w:val="24"/>
-          <w:lang w:val="ro-RO"/>
-        </w:rPr>
-      </w:pPr>
-      <w:r>
-        <w:rPr>
-          <w:rFonts w:ascii="Arial" w:eastAsia="Times New Roman" w:hAnsi="Arial" w:cs="Arial"/>
-          <w:sz w:val="24"/>
-          <w:szCs w:val="24"/>
-          <w:lang w:val="ro-RO"/>
-        </w:rPr>
-        <w:t>Toți liderii pot fi inițiatori.</w:t>
-      </w:r>
-    </w:p>
-    <w:p>
-      <w:pPr>
-        <w:pStyle w:val="ListParagraph"/>
-        <w:numPr>
-          <w:ilvl w:val="1"/>
-          <w:numId w:val="6"/>
-        </w:numPr>
-        <w:spacing w:before="100" w:beforeAutospacing="1" w:after="100" w:afterAutospacing="1" w:line="240" w:lineRule="auto"/>
-        <w:jc w:val="both"/>
-        <w:outlineLvl w:val="2"/>
-        <w:rPr>
-          <w:rFonts w:ascii="Arial" w:eastAsia="Times New Roman" w:hAnsi="Arial" w:cs="Arial"/>
-          <w:sz w:val="24"/>
-          <w:szCs w:val="24"/>
-          <w:lang w:val="ro-RO"/>
-        </w:rPr>
-      </w:pPr>
-      <w:r>
-        <w:rPr>
-          <w:rFonts w:ascii="Arial" w:eastAsia="Times New Roman" w:hAnsi="Arial" w:cs="Arial"/>
-          <w:sz w:val="24"/>
-          <w:szCs w:val="24"/>
-          <w:lang w:val="ro-RO"/>
-        </w:rPr>
-        <w:t>Știm că rețeaua are mai puțin de 100 de noduri.</w:t>
-      </w:r>
-    </w:p>
-    <w:p>
-      <w:pPr>
-        <w:pStyle w:val="ListParagraph"/>
-        <w:numPr>
-          <w:ilvl w:val="0"/>
-          <w:numId w:val="6"/>
-        </w:numPr>
-        <w:spacing w:before="100" w:beforeAutospacing="1" w:after="100" w:afterAutospacing="1" w:line="240" w:lineRule="auto"/>
-        <w:jc w:val="both"/>
-        <w:outlineLvl w:val="2"/>
-        <w:rPr>
-          <w:rFonts w:ascii="Arial" w:eastAsia="Times New Roman" w:hAnsi="Arial" w:cs="Arial"/>
-          <w:sz w:val="24"/>
-          <w:szCs w:val="24"/>
-          <w:lang w:val="ro-RO"/>
-        </w:rPr>
-      </w:pPr>
-      <w:r>
-        <w:rPr>
-          <w:rFonts w:ascii="Arial" w:eastAsia="Times New Roman" w:hAnsi="Arial" w:cs="Arial"/>
-          <w:sz w:val="24"/>
-          <w:szCs w:val="24"/>
-          <w:lang w:val="ro-RO"/>
-        </w:rPr>
-        <w:t>(</w:t>
-      </w:r>
-      <w:proofErr w:type="spellStart"/>
-      <w:r>
-        <w:rPr>
-          <w:rFonts w:ascii="Arial" w:eastAsia="Times New Roman" w:hAnsi="Arial" w:cs="Arial"/>
-          <w:b/>
-          <w:bCs/>
-          <w:sz w:val="24"/>
-          <w:szCs w:val="24"/>
-          <w:lang w:val="ro-RO"/>
-        </w:rPr>
-        <w:t>epidemic.c</w:t>
-      </w:r>
-      <w:proofErr w:type="spellEnd"/>
-      <w:r>
-        <w:rPr>
-          <w:rFonts w:ascii="Arial" w:eastAsia="Times New Roman" w:hAnsi="Arial" w:cs="Arial"/>
-          <w:sz w:val="24"/>
-          <w:szCs w:val="24"/>
-          <w:lang w:val="ro-RO"/>
-        </w:rPr>
-        <w:t>) Implementați algoritmul epidemic.</w:t>
-      </w:r>
-    </w:p>
-    <w:p>
-      <w:pPr>
-        <w:pStyle w:val="ListParagraph"/>
-        <w:numPr>
-          <w:ilvl w:val="1"/>
-          <w:numId w:val="6"/>
-        </w:numPr>
-        <w:spacing w:before="100" w:beforeAutospacing="1" w:after="100" w:afterAutospacing="1" w:line="240" w:lineRule="auto"/>
-        <w:jc w:val="both"/>
-        <w:outlineLvl w:val="2"/>
-        <w:rPr>
-          <w:rFonts w:ascii="Arial" w:eastAsia="Times New Roman" w:hAnsi="Arial" w:cs="Arial"/>
-          <w:sz w:val="24"/>
-          <w:szCs w:val="24"/>
-          <w:lang w:val="ro-RO"/>
-        </w:rPr>
-      </w:pPr>
-      <w:r>
-        <w:rPr>
-          <w:rFonts w:ascii="Arial" w:eastAsia="Times New Roman" w:hAnsi="Arial" w:cs="Arial"/>
-          <w:sz w:val="24"/>
-          <w:szCs w:val="24"/>
-          <w:lang w:val="ro-RO"/>
-        </w:rPr>
-        <w:t xml:space="preserve">ATENȚIE: Un nod poate comunica doar cu vecinii. MPI vă va permite să trimiteți mesaje de la orice nod la oricare altul, dar noi vrem să simulăm o rețea reală în care se poate comunica doar cu vecinii. Astfel, nu aveți voie să faceți </w:t>
-      </w:r>
-      <w:proofErr w:type="spellStart"/>
-      <w:r>
-        <w:rPr>
-          <w:rFonts w:ascii="Arial" w:eastAsia="Times New Roman" w:hAnsi="Arial" w:cs="Arial"/>
-          <w:sz w:val="24"/>
-          <w:szCs w:val="24"/>
-          <w:lang w:val="ro-RO"/>
-        </w:rPr>
-        <w:t>send</w:t>
-      </w:r>
-      <w:proofErr w:type="spellEnd"/>
-      <w:r>
-        <w:rPr>
-          <w:rFonts w:ascii="Arial" w:eastAsia="Times New Roman" w:hAnsi="Arial" w:cs="Arial"/>
-          <w:sz w:val="24"/>
-          <w:szCs w:val="24"/>
-          <w:lang w:val="ro-RO"/>
-        </w:rPr>
-        <w:t xml:space="preserve"> sau </w:t>
-      </w:r>
-      <w:proofErr w:type="spellStart"/>
-      <w:r>
-        <w:rPr>
-          <w:rFonts w:ascii="Arial" w:eastAsia="Times New Roman" w:hAnsi="Arial" w:cs="Arial"/>
-          <w:sz w:val="24"/>
-          <w:szCs w:val="24"/>
-          <w:lang w:val="ro-RO"/>
-        </w:rPr>
-        <w:t>recv</w:t>
-      </w:r>
-      <w:proofErr w:type="spellEnd"/>
-      <w:r>
-        <w:rPr>
-          <w:rFonts w:ascii="Arial" w:eastAsia="Times New Roman" w:hAnsi="Arial" w:cs="Arial"/>
-          <w:sz w:val="24"/>
-          <w:szCs w:val="24"/>
-          <w:lang w:val="ro-RO"/>
-        </w:rPr>
-        <w:t>, decât de la un nod care este în lista de vecini.</w:t>
-      </w:r>
-    </w:p>
-    <w:p>
-      <w:pPr>
-        <w:pStyle w:val="ListParagraph"/>
-        <w:numPr>
-          <w:ilvl w:val="1"/>
-          <w:numId w:val="6"/>
-        </w:numPr>
-        <w:spacing w:before="100" w:beforeAutospacing="1" w:after="100" w:afterAutospacing="1" w:line="240" w:lineRule="auto"/>
-        <w:jc w:val="both"/>
-        <w:outlineLvl w:val="2"/>
-        <w:rPr>
-          <w:rFonts w:ascii="Arial" w:eastAsia="Times New Roman" w:hAnsi="Arial" w:cs="Arial"/>
-          <w:sz w:val="24"/>
-          <w:szCs w:val="24"/>
-          <w:lang w:val="ro-RO"/>
-        </w:rPr>
-      </w:pPr>
-      <w:r>
-        <w:rPr>
-          <w:rFonts w:ascii="Arial" w:eastAsia="Times New Roman" w:hAnsi="Arial" w:cs="Arial"/>
-          <w:sz w:val="24"/>
-          <w:szCs w:val="24"/>
-          <w:lang w:val="ro-RO"/>
-        </w:rPr>
-        <w:t>Se începe de la programul anterior, avem nevoie de un lider ales. Faceți o copie codului anterior.</w:t>
-      </w:r>
-    </w:p>
-    <w:p>
-      <w:pPr>
-        <w:pStyle w:val="ListParagraph"/>
-        <w:numPr>
-          <w:ilvl w:val="1"/>
-          <w:numId w:val="6"/>
-        </w:numPr>
-        <w:spacing w:before="100" w:beforeAutospacing="1" w:after="100" w:afterAutospacing="1" w:line="240" w:lineRule="auto"/>
-        <w:jc w:val="both"/>
-        <w:outlineLvl w:val="2"/>
-        <w:rPr>
-          <w:rFonts w:ascii="Arial" w:eastAsia="Times New Roman" w:hAnsi="Arial" w:cs="Arial"/>
-          <w:sz w:val="24"/>
-          <w:szCs w:val="24"/>
-          <w:lang w:val="ro-RO"/>
-        </w:rPr>
-      </w:pPr>
-      <w:r>
-        <w:rPr>
-          <w:rFonts w:ascii="Arial" w:eastAsia="Times New Roman" w:hAnsi="Arial" w:cs="Arial"/>
-          <w:sz w:val="24"/>
-          <w:szCs w:val="24"/>
-          <w:lang w:val="ro-RO"/>
-        </w:rPr>
-        <w:t>Fiecare proces are o valoare. Pentru toți valoarea este 0 cu excepția liderului, acesta are valoarea 1.</w:t>
-      </w:r>
-    </w:p>
-    <w:p>
-      <w:pPr>
-        <w:pStyle w:val="ListParagraph"/>
-        <w:numPr>
-          <w:ilvl w:val="1"/>
-          <w:numId w:val="6"/>
-        </w:numPr>
-        <w:spacing w:before="100" w:beforeAutospacing="1" w:after="100" w:afterAutospacing="1" w:line="240" w:lineRule="auto"/>
-        <w:jc w:val="both"/>
-        <w:outlineLvl w:val="2"/>
-        <w:rPr>
-          <w:rFonts w:ascii="Arial" w:eastAsia="Times New Roman" w:hAnsi="Arial" w:cs="Arial"/>
-          <w:sz w:val="24"/>
-          <w:szCs w:val="24"/>
-          <w:lang w:val="ro-RO"/>
-        </w:rPr>
-      </w:pPr>
-      <w:r>
-        <w:rPr>
-          <w:rFonts w:ascii="Arial" w:eastAsia="Times New Roman" w:hAnsi="Arial" w:cs="Arial"/>
-          <w:sz w:val="24"/>
-          <w:szCs w:val="24"/>
-          <w:lang w:val="ro-RO"/>
-        </w:rPr>
-        <w:t>Valoarea este transmisă și la fiecare pas se modifică ca fiind media între valoarea primită și cea locală.</w:t>
-      </w:r>
-    </w:p>
-    <w:p>
-      <w:pPr>
-        <w:pStyle w:val="ListParagraph"/>
-        <w:numPr>
-          <w:ilvl w:val="1"/>
-          <w:numId w:val="6"/>
-        </w:numPr>
-        <w:spacing w:before="100" w:beforeAutospacing="1" w:after="100" w:afterAutospacing="1" w:line="240" w:lineRule="auto"/>
-        <w:jc w:val="both"/>
-        <w:outlineLvl w:val="2"/>
-        <w:rPr>
-          <w:rFonts w:ascii="Arial" w:eastAsia="Times New Roman" w:hAnsi="Arial" w:cs="Arial"/>
-          <w:sz w:val="24"/>
-          <w:szCs w:val="24"/>
-          <w:lang w:val="ro-RO"/>
-        </w:rPr>
-      </w:pPr>
-      <w:r>
-        <w:rPr>
-          <w:rFonts w:ascii="Arial" w:eastAsia="Times New Roman" w:hAnsi="Arial" w:cs="Arial"/>
-          <w:sz w:val="24"/>
-          <w:szCs w:val="24"/>
-          <w:lang w:val="ro-RO"/>
-        </w:rPr>
-        <w:t xml:space="preserve">Se vor folosi exclusiv funcții de comunicare </w:t>
-      </w:r>
-      <w:proofErr w:type="spellStart"/>
-      <w:r>
-        <w:rPr>
-          <w:rFonts w:ascii="Arial" w:eastAsia="Times New Roman" w:hAnsi="Arial" w:cs="Arial"/>
-          <w:sz w:val="24"/>
-          <w:szCs w:val="24"/>
-          <w:lang w:val="ro-RO"/>
-        </w:rPr>
-        <w:t>MPI_Sendrecv</w:t>
-      </w:r>
-      <w:proofErr w:type="spellEnd"/>
-      <w:r>
-        <w:rPr>
-          <w:rFonts w:ascii="Arial" w:eastAsia="Times New Roman" w:hAnsi="Arial" w:cs="Arial"/>
-          <w:sz w:val="24"/>
-          <w:szCs w:val="24"/>
-          <w:lang w:val="ro-RO"/>
-        </w:rPr>
-        <w:t>.</w:t>
-      </w:r>
-    </w:p>
-    <w:p>
-      <w:pPr>
-        <w:pStyle w:val="ListParagraph"/>
-        <w:numPr>
-          <w:ilvl w:val="1"/>
-          <w:numId w:val="6"/>
-        </w:numPr>
-        <w:spacing w:before="100" w:beforeAutospacing="1" w:after="100" w:afterAutospacing="1" w:line="240" w:lineRule="auto"/>
-        <w:jc w:val="both"/>
-        <w:outlineLvl w:val="2"/>
-        <w:rPr>
-          <w:rFonts w:ascii="Arial" w:eastAsia="Times New Roman" w:hAnsi="Arial" w:cs="Arial"/>
-          <w:sz w:val="24"/>
-          <w:szCs w:val="24"/>
-          <w:lang w:val="ro-RO"/>
-        </w:rPr>
-      </w:pPr>
-      <w:r>
-        <w:rPr>
-          <w:rFonts w:ascii="Arial" w:eastAsia="Times New Roman" w:hAnsi="Arial" w:cs="Arial"/>
-          <w:sz w:val="24"/>
-          <w:szCs w:val="24"/>
-          <w:lang w:val="ro-RO"/>
-        </w:rPr>
-        <w:t>Presupunem că nu știm mărimea rețelei, scopul este să o aflăm.</w:t>
-      </w:r>
-    </w:p>
-    <w:p>
-      <w:pPr>
-        <w:spacing w:before="100" w:beforeAutospacing="1" w:after="100" w:afterAutospacing="1" w:line="240" w:lineRule="auto"/>
-        <w:jc w:val="both"/>
-        <w:outlineLvl w:val="2"/>
-        <w:rPr>
-          <w:rFonts w:ascii="Arial" w:eastAsia="Times New Roman" w:hAnsi="Arial" w:cs="Arial"/>
-          <w:sz w:val="24"/>
-          <w:szCs w:val="24"/>
-          <w:lang w:val="ro-RO"/>
-        </w:rPr>
-      </w:pPr>
-      <w:r>
-        <w:rPr>
-          <w:rFonts w:ascii="Arial" w:eastAsia="Times New Roman" w:hAnsi="Arial" w:cs="Arial"/>
-          <w:b/>
-          <w:bCs/>
-          <w:sz w:val="24"/>
-          <w:szCs w:val="24"/>
-          <w:lang w:val="ro-RO"/>
-        </w:rPr>
-        <w:t xml:space="preserve">Exercițiile de la 1 la </w:t>
-      </w:r>
-      <w:r>
-        <w:rPr>
-          <w:rFonts w:ascii="Arial" w:eastAsia="Times New Roman" w:hAnsi="Arial" w:cs="Arial"/>
-          <w:b/>
-          <w:bCs/>
-          <w:sz w:val="24"/>
-          <w:szCs w:val="24"/>
-          <w:lang w:val="ro-RO"/>
-        </w:rPr>
-        <w:t>6</w:t>
-      </w:r>
-      <w:r>
-        <w:rPr>
-          <w:rFonts w:ascii="Arial" w:eastAsia="Times New Roman" w:hAnsi="Arial" w:cs="Arial"/>
-          <w:b/>
-          <w:bCs/>
-          <w:sz w:val="24"/>
-          <w:szCs w:val="24"/>
-          <w:lang w:val="ro-RO"/>
-        </w:rPr>
-        <w:t xml:space="preserve"> </w:t>
-      </w:r>
-      <w:r>
-        <w:rPr>
-          <w:rFonts w:ascii="Arial" w:eastAsia="Times New Roman" w:hAnsi="Arial" w:cs="Arial"/>
-          <w:sz w:val="24"/>
-          <w:szCs w:val="24"/>
-          <w:lang w:val="ro-RO"/>
-        </w:rPr>
-        <w:t xml:space="preserve">sunt </w:t>
-      </w:r>
-      <w:r>
-        <w:rPr>
-          <w:rFonts w:ascii="Arial" w:eastAsia="Times New Roman" w:hAnsi="Arial" w:cs="Arial"/>
-          <w:b/>
-          <w:bCs/>
-          <w:sz w:val="24"/>
-          <w:szCs w:val="24"/>
-          <w:lang w:val="ro-RO"/>
-        </w:rPr>
-        <w:t>obligatorii</w:t>
-      </w:r>
-      <w:r>
-        <w:rPr>
-          <w:rFonts w:ascii="Arial" w:eastAsia="Times New Roman" w:hAnsi="Arial" w:cs="Arial"/>
-          <w:sz w:val="24"/>
-          <w:szCs w:val="24"/>
-          <w:lang w:val="ro-RO"/>
-        </w:rPr>
-        <w:t xml:space="preserve">. Conceptele explorate sunt esențiale pentru obținerea notei </w:t>
-      </w:r>
-      <w:r>
-        <w:rPr>
-          <w:rFonts w:ascii="Arial" w:eastAsia="Times New Roman" w:hAnsi="Arial" w:cs="Arial"/>
-          <w:b/>
-          <w:bCs/>
-          <w:sz w:val="24"/>
-          <w:szCs w:val="24"/>
-          <w:lang w:val="ro-RO"/>
-        </w:rPr>
-        <w:t>minime</w:t>
-      </w:r>
-      <w:r>
-        <w:rPr>
-          <w:rFonts w:ascii="Arial" w:eastAsia="Times New Roman" w:hAnsi="Arial" w:cs="Arial"/>
-          <w:sz w:val="24"/>
-          <w:szCs w:val="24"/>
-          <w:lang w:val="ro-RO"/>
-        </w:rPr>
-        <w:t xml:space="preserve"> de promovare.</w:t>
-      </w:r>
-    </w:p>
-    <w:p>
-      <w:pPr>
-        <w:spacing w:before="100" w:beforeAutospacing="1" w:after="100" w:afterAutospacing="1" w:line="240" w:lineRule="auto"/>
-        <w:jc w:val="both"/>
-        <w:outlineLvl w:val="2"/>
-        <w:rPr>
-          <w:rFonts w:ascii="Arial" w:eastAsia="Times New Roman" w:hAnsi="Arial" w:cs="Arial"/>
-          <w:b/>
-          <w:bCs/>
-          <w:sz w:val="24"/>
-          <w:szCs w:val="24"/>
-          <w:lang w:val="ro-RO"/>
-        </w:rPr>
-      </w:pPr>
-      <w:r>
-        <w:rPr>
-          <w:rFonts w:ascii="Arial" w:eastAsia="Times New Roman" w:hAnsi="Arial" w:cs="Arial"/>
-          <w:b/>
-          <w:bCs/>
-          <w:sz w:val="24"/>
-          <w:szCs w:val="24"/>
-          <w:lang w:val="ro-RO"/>
-        </w:rPr>
-        <w:t>Vă recomandăm, pentru a crește șansele de a obține o notă cât mai mare să explorați și următoarele exerciții:</w:t>
-      </w:r>
-    </w:p>
-    <w:p>
-      <w:pPr>
-        <w:pStyle w:val="ListParagraph"/>
-        <w:numPr>
-          <w:ilvl w:val="0"/>
-          <w:numId w:val="6"/>
-        </w:numPr>
-        <w:spacing w:before="100" w:beforeAutospacing="1" w:after="100" w:afterAutospacing="1" w:line="240" w:lineRule="auto"/>
-        <w:ind w:left="360"/>
-        <w:jc w:val="both"/>
-        <w:outlineLvl w:val="2"/>
-        <w:rPr>
-          <w:rFonts w:ascii="Arial" w:eastAsia="Times New Roman" w:hAnsi="Arial" w:cs="Arial"/>
-          <w:sz w:val="24"/>
-          <w:szCs w:val="24"/>
-          <w:lang w:val="ro-RO"/>
-        </w:rPr>
-      </w:pPr>
-      <w:r>
-        <w:rPr>
-          <w:rFonts w:ascii="Arial" w:eastAsia="Times New Roman" w:hAnsi="Arial" w:cs="Arial"/>
-          <w:sz w:val="24"/>
-          <w:szCs w:val="24"/>
-          <w:lang w:val="ro-RO"/>
-        </w:rPr>
-        <w:t>Implementați un program în MPI care să facă calcule în timp ce sunt transmise date.</w:t>
+        <w:t>Nu uitați în MPI un program nu poate ieși fără să apeleze Finalize.</w:t>
       </w:r>
     </w:p>
     <w:sectPr>
@@ -1204,6 +933,13 @@
       </w:r>
     </w:p>
   </w:endnote>
+  <w:endnote w:type="continuationNotice" w:id="1">
+    <w:p>
+      <w:pPr>
+        <w:spacing w:after="0" w:line="240" w:lineRule="auto"/>
+      </w:pPr>
+    </w:p>
+  </w:endnote>
 </w:endnotes>
 </file>
 
@@ -1227,6 +963,13 @@
       <w:r>
         <w:continuationSeparator/>
       </w:r>
+    </w:p>
+  </w:footnote>
+  <w:footnote w:type="continuationNotice" w:id="1">
+    <w:p>
+      <w:pPr>
+        <w:spacing w:after="0" w:line="240" w:lineRule="auto"/>
+      </w:pPr>
     </w:p>
   </w:footnote>
 </w:footnotes>
@@ -1249,7 +992,7 @@
         <w:noProof/>
       </w:rPr>
       <w:drawing>
-        <wp:anchor distT="0" distB="0" distL="114300" distR="114300" simplePos="0" relativeHeight="251665408" behindDoc="0" locked="0" layoutInCell="1" allowOverlap="1" wp14:anchorId="43EF3483" wp14:editId="7DA4823D">
+        <wp:anchor distT="0" distB="0" distL="114300" distR="114300" simplePos="0" relativeHeight="251658241" behindDoc="0" locked="0" layoutInCell="1" allowOverlap="1" wp14:anchorId="43EF3483" wp14:editId="7DA4823D">
           <wp:simplePos x="0" y="0"/>
           <wp:positionH relativeFrom="rightMargin">
             <wp:posOffset>-505460</wp:posOffset>
@@ -1321,7 +1064,7 @@
       <mc:AlternateContent>
         <mc:Choice Requires="wps">
           <w:drawing>
-            <wp:anchor distT="0" distB="0" distL="114300" distR="114300" simplePos="0" relativeHeight="251657216" behindDoc="0" locked="0" layoutInCell="1" allowOverlap="1" wp14:anchorId="258AF83D" wp14:editId="3FA8A4DD">
+            <wp:anchor distT="0" distB="0" distL="114300" distR="114300" simplePos="0" relativeHeight="251658240" behindDoc="0" locked="0" layoutInCell="1" allowOverlap="1" wp14:anchorId="258AF83D" wp14:editId="3FA8A4DD">
               <wp:simplePos x="0" y="0"/>
               <wp:positionH relativeFrom="margin">
                 <wp:posOffset>-957287</wp:posOffset>

</xml_diff>